<commit_message>
update file word progetto con il riassunto delle ultime modifiche
</commit_message>
<xml_diff>
--- a/Progetto.docx
+++ b/Progetto.docx
@@ -1,6 +1,6 @@
 
 <file path=word/document.xml><?xml version="1.0" encoding="utf-8"?>
-<w:document xmlns:wpc="http://schemas.microsoft.com/office/word/2010/wordprocessingCanvas" xmlns:cx="http://schemas.microsoft.com/office/drawing/2014/chartex" xmlns:cx1="http://schemas.microsoft.com/office/drawing/2015/9/8/chartex" xmlns:cx2="http://schemas.microsoft.com/office/drawing/2015/10/21/chartex" xmlns:cx3="http://schemas.microsoft.com/office/drawing/2016/5/9/chartex" xmlns:cx4="http://schemas.microsoft.com/office/drawing/2016/5/10/chartex" xmlns:cx5="http://schemas.microsoft.com/office/drawing/2016/5/11/chartex" xmlns:cx6="http://schemas.microsoft.com/office/drawing/2016/5/12/chartex" xmlns:cx7="http://schemas.microsoft.com/office/drawing/2016/5/13/chartex" xmlns:cx8="http://schemas.microsoft.com/office/drawing/2016/5/14/chartex" xmlns:mc="http://schemas.openxmlformats.org/markup-compatibility/2006" xmlns:aink="http://schemas.microsoft.com/office/drawing/2016/ink" xmlns:am3d="http://schemas.microsoft.com/office/drawing/2017/model3d" xmlns:o="urn:schemas-microsoft-com:office:office" xmlns:oel="http://schemas.microsoft.com/office/2019/extlst" xmlns:r="http://schemas.openxmlformats.org/officeDocument/2006/relationships" xmlns:m="http://schemas.openxmlformats.org/officeDocument/2006/math" xmlns:v="urn:schemas-microsoft-com:vml" xmlns:wp14="http://schemas.microsoft.com/office/word/2010/wordprocessingDrawing" xmlns:wp="http://schemas.openxmlformats.org/drawingml/2006/wordprocessingDrawing" xmlns:w10="urn:schemas-microsoft-com:office:word" xmlns:w="http://schemas.openxmlformats.org/wordprocessingml/2006/main" xmlns:w14="http://schemas.microsoft.com/office/word/2010/wordml" xmlns:w15="http://schemas.microsoft.com/office/word/2012/wordml" xmlns:w16cex="http://schemas.microsoft.com/office/word/2018/wordml/cex" xmlns:w16cid="http://schemas.microsoft.com/office/word/2016/wordml/cid" xmlns:w16="http://schemas.microsoft.com/office/word/2018/wordml" xmlns:w16sdtdh="http://schemas.microsoft.com/office/word/2020/wordml/sdtdatahash" xmlns:w16se="http://schemas.microsoft.com/office/word/2015/wordml/symex" xmlns:wpg="http://schemas.microsoft.com/office/word/2010/wordprocessingGroup" xmlns:wpi="http://schemas.microsoft.com/office/word/2010/wordprocessingInk" xmlns:wne="http://schemas.microsoft.com/office/word/2006/wordml" xmlns:wps="http://schemas.microsoft.com/office/word/2010/wordprocessingShape" mc:Ignorable="w14 w15 w16se w16cid w16 w16cex w16sdtdh wp14">
+<w:document xmlns:wpc="http://schemas.microsoft.com/office/word/2010/wordprocessingCanvas" xmlns:cx="http://schemas.microsoft.com/office/drawing/2014/chartex" xmlns:cx1="http://schemas.microsoft.com/office/drawing/2015/9/8/chartex" xmlns:cx2="http://schemas.microsoft.com/office/drawing/2015/10/21/chartex" xmlns:cx3="http://schemas.microsoft.com/office/drawing/2016/5/9/chartex" xmlns:cx4="http://schemas.microsoft.com/office/drawing/2016/5/10/chartex" xmlns:cx5="http://schemas.microsoft.com/office/drawing/2016/5/11/chartex" xmlns:cx6="http://schemas.microsoft.com/office/drawing/2016/5/12/chartex" xmlns:cx7="http://schemas.microsoft.com/office/drawing/2016/5/13/chartex" xmlns:cx8="http://schemas.microsoft.com/office/drawing/2016/5/14/chartex" xmlns:mc="http://schemas.openxmlformats.org/markup-compatibility/2006" xmlns:aink="http://schemas.microsoft.com/office/drawing/2016/ink" xmlns:am3d="http://schemas.microsoft.com/office/drawing/2017/model3d" xmlns:o="urn:schemas-microsoft-com:office:office" xmlns:oel="http://schemas.microsoft.com/office/2019/extlst" xmlns:r="http://schemas.openxmlformats.org/officeDocument/2006/relationships" xmlns:m="http://schemas.openxmlformats.org/officeDocument/2006/math" xmlns:v="urn:schemas-microsoft-com:vml" xmlns:wp14="http://schemas.microsoft.com/office/word/2010/wordprocessingDrawing" xmlns:wp="http://schemas.openxmlformats.org/drawingml/2006/wordprocessingDrawing" xmlns:w10="urn:schemas-microsoft-com:office:word" xmlns:w="http://schemas.openxmlformats.org/wordprocessingml/2006/main" xmlns:w14="http://schemas.microsoft.com/office/word/2010/wordml" xmlns:w15="http://schemas.microsoft.com/office/word/2012/wordml" xmlns:w16cex="http://schemas.microsoft.com/office/word/2018/wordml/cex" xmlns:w16cid="http://schemas.microsoft.com/office/word/2016/wordml/cid" xmlns:w16="http://schemas.microsoft.com/office/word/2018/wordml" xmlns:w16du="http://schemas.microsoft.com/office/word/2023/wordml/word16du" xmlns:w16sdtdh="http://schemas.microsoft.com/office/word/2020/wordml/sdtdatahash" xmlns:w16se="http://schemas.microsoft.com/office/word/2015/wordml/symex" xmlns:wpg="http://schemas.microsoft.com/office/word/2010/wordprocessingGroup" xmlns:wpi="http://schemas.microsoft.com/office/word/2010/wordprocessingInk" xmlns:wne="http://schemas.microsoft.com/office/word/2006/wordml" xmlns:wps="http://schemas.microsoft.com/office/word/2010/wordprocessingShape" mc:Ignorable="w14 w15 w16se w16cid w16 w16cex w16sdtdh wp14">
   <w:body>
     <w:p>
       <w:pPr>
@@ -56,6 +56,67 @@
       </w:pPr>
       <w:r>
         <w:t>Stesura algoritmo per partita</w:t>
+      </w:r>
+    </w:p>
+    <w:p/>
+    <w:p/>
+    <w:p/>
+    <w:p>
+      <w:r>
+        <w:t xml:space="preserve">Ho aggiornato tutti i vari commenti...togliendo quelli apposto, tenendo quelli da fare ancora e aggiungendo errori o "problemi" del codice ... Sono tutti in fondo alla Plancia e </w:t>
+      </w:r>
+      <w:proofErr w:type="spellStart"/>
+      <w:r>
+        <w:t>Main</w:t>
+      </w:r>
+      <w:proofErr w:type="spellEnd"/>
+    </w:p>
+    <w:p/>
+    <w:p>
+      <w:r>
+        <w:t>Poi ho dato una sistemata alle frasi che appaiono in console per rendere più semplice e chiaro come mettere in input (cercando così di evitare anche alcuni problemi con immissioni strane), si potrebbero aggiungere dei cicli di controllo al massimo</w:t>
+      </w:r>
+    </w:p>
+    <w:p/>
+    <w:p>
+      <w:r>
+        <w:t>Ho aggiunto dei cicli di controllo quando c'è l'immissione dei nomi per evitare duplicati e nomi vuoti</w:t>
+      </w:r>
+    </w:p>
+    <w:p/>
+    <w:p>
+      <w:r>
+        <w:t xml:space="preserve">E nella classe </w:t>
+      </w:r>
+      <w:proofErr w:type="spellStart"/>
+      <w:r>
+        <w:t>cartaObiettivopersonale</w:t>
+      </w:r>
+      <w:proofErr w:type="spellEnd"/>
+      <w:r>
+        <w:t xml:space="preserve"> ti ho creato le matrici di tutti gli obiettivi personali, cercando di velocizzare il lavoro a te</w:t>
+      </w:r>
+    </w:p>
+    <w:p/>
+    <w:p>
+      <w:r>
+        <w:t xml:space="preserve">Una cosa importante </w:t>
+      </w:r>
+      <w:proofErr w:type="spellStart"/>
+      <w:r>
+        <w:t>é</w:t>
+      </w:r>
+      <w:proofErr w:type="spellEnd"/>
+      <w:r>
+        <w:t xml:space="preserve"> che forse c'è un problema con le iniziali di colori ( due colori iniziano con la lettera B e credo che quando hai creato le tessere per la plancia non ti sei accorto di questa cosa)... A me </w:t>
+      </w:r>
+      <w:proofErr w:type="spellStart"/>
+      <w:r>
+        <w:t>é</w:t>
+      </w:r>
+      <w:proofErr w:type="spellEnd"/>
+      <w:r>
+        <w:t xml:space="preserve"> venuto in mente di fare diventare la B di bianco una W (come in inglese) e tenere la B di blu, e così ho fatto per gli obiettivi personali</w:t>
       </w:r>
     </w:p>
     <w:sectPr>
@@ -69,7 +130,7 @@
 </file>
 
 <file path=word/numbering.xml><?xml version="1.0" encoding="utf-8"?>
-<w:numbering xmlns:wpc="http://schemas.microsoft.com/office/word/2010/wordprocessingCanvas" xmlns:cx="http://schemas.microsoft.com/office/drawing/2014/chartex" xmlns:cx1="http://schemas.microsoft.com/office/drawing/2015/9/8/chartex" xmlns:cx2="http://schemas.microsoft.com/office/drawing/2015/10/21/chartex" xmlns:cx3="http://schemas.microsoft.com/office/drawing/2016/5/9/chartex" xmlns:cx4="http://schemas.microsoft.com/office/drawing/2016/5/10/chartex" xmlns:cx5="http://schemas.microsoft.com/office/drawing/2016/5/11/chartex" xmlns:cx6="http://schemas.microsoft.com/office/drawing/2016/5/12/chartex" xmlns:cx7="http://schemas.microsoft.com/office/drawing/2016/5/13/chartex" xmlns:cx8="http://schemas.microsoft.com/office/drawing/2016/5/14/chartex" xmlns:mc="http://schemas.openxmlformats.org/markup-compatibility/2006" xmlns:aink="http://schemas.microsoft.com/office/drawing/2016/ink" xmlns:am3d="http://schemas.microsoft.com/office/drawing/2017/model3d" xmlns:o="urn:schemas-microsoft-com:office:office" xmlns:oel="http://schemas.microsoft.com/office/2019/extlst" xmlns:r="http://schemas.openxmlformats.org/officeDocument/2006/relationships" xmlns:m="http://schemas.openxmlformats.org/officeDocument/2006/math" xmlns:v="urn:schemas-microsoft-com:vml" xmlns:wp14="http://schemas.microsoft.com/office/word/2010/wordprocessingDrawing" xmlns:wp="http://schemas.openxmlformats.org/drawingml/2006/wordprocessingDrawing" xmlns:w10="urn:schemas-microsoft-com:office:word" xmlns:w="http://schemas.openxmlformats.org/wordprocessingml/2006/main" xmlns:w14="http://schemas.microsoft.com/office/word/2010/wordml" xmlns:w15="http://schemas.microsoft.com/office/word/2012/wordml" xmlns:w16cex="http://schemas.microsoft.com/office/word/2018/wordml/cex" xmlns:w16cid="http://schemas.microsoft.com/office/word/2016/wordml/cid" xmlns:w16="http://schemas.microsoft.com/office/word/2018/wordml" xmlns:w16sdtdh="http://schemas.microsoft.com/office/word/2020/wordml/sdtdatahash" xmlns:w16se="http://schemas.microsoft.com/office/word/2015/wordml/symex" xmlns:wpg="http://schemas.microsoft.com/office/word/2010/wordprocessingGroup" xmlns:wpi="http://schemas.microsoft.com/office/word/2010/wordprocessingInk" xmlns:wne="http://schemas.microsoft.com/office/word/2006/wordml" xmlns:wps="http://schemas.microsoft.com/office/word/2010/wordprocessingShape" mc:Ignorable="w14 w15 w16se w16cid w16 w16cex w16sdtdh wp14">
+<w:numbering xmlns:wpc="http://schemas.microsoft.com/office/word/2010/wordprocessingCanvas" xmlns:cx="http://schemas.microsoft.com/office/drawing/2014/chartex" xmlns:cx1="http://schemas.microsoft.com/office/drawing/2015/9/8/chartex" xmlns:cx2="http://schemas.microsoft.com/office/drawing/2015/10/21/chartex" xmlns:cx3="http://schemas.microsoft.com/office/drawing/2016/5/9/chartex" xmlns:cx4="http://schemas.microsoft.com/office/drawing/2016/5/10/chartex" xmlns:cx5="http://schemas.microsoft.com/office/drawing/2016/5/11/chartex" xmlns:cx6="http://schemas.microsoft.com/office/drawing/2016/5/12/chartex" xmlns:cx7="http://schemas.microsoft.com/office/drawing/2016/5/13/chartex" xmlns:cx8="http://schemas.microsoft.com/office/drawing/2016/5/14/chartex" xmlns:mc="http://schemas.openxmlformats.org/markup-compatibility/2006" xmlns:aink="http://schemas.microsoft.com/office/drawing/2016/ink" xmlns:am3d="http://schemas.microsoft.com/office/drawing/2017/model3d" xmlns:o="urn:schemas-microsoft-com:office:office" xmlns:oel="http://schemas.microsoft.com/office/2019/extlst" xmlns:r="http://schemas.openxmlformats.org/officeDocument/2006/relationships" xmlns:m="http://schemas.openxmlformats.org/officeDocument/2006/math" xmlns:v="urn:schemas-microsoft-com:vml" xmlns:wp14="http://schemas.microsoft.com/office/word/2010/wordprocessingDrawing" xmlns:wp="http://schemas.openxmlformats.org/drawingml/2006/wordprocessingDrawing" xmlns:w10="urn:schemas-microsoft-com:office:word" xmlns:w="http://schemas.openxmlformats.org/wordprocessingml/2006/main" xmlns:w14="http://schemas.microsoft.com/office/word/2010/wordml" xmlns:w15="http://schemas.microsoft.com/office/word/2012/wordml" xmlns:w16cex="http://schemas.microsoft.com/office/word/2018/wordml/cex" xmlns:w16cid="http://schemas.microsoft.com/office/word/2016/wordml/cid" xmlns:w16="http://schemas.microsoft.com/office/word/2018/wordml" xmlns:w16du="http://schemas.microsoft.com/office/word/2023/wordml/word16du" xmlns:w16sdtdh="http://schemas.microsoft.com/office/word/2020/wordml/sdtdatahash" xmlns:w16se="http://schemas.microsoft.com/office/word/2015/wordml/symex" xmlns:wpg="http://schemas.microsoft.com/office/word/2010/wordprocessingGroup" xmlns:wpi="http://schemas.microsoft.com/office/word/2010/wordprocessingInk" xmlns:wne="http://schemas.microsoft.com/office/word/2006/wordml" xmlns:wps="http://schemas.microsoft.com/office/word/2010/wordprocessingShape" mc:Ignorable="w14 w15 w16se w16cid w16 w16cex w16sdtdh wp14">
   <w:abstractNum w:abstractNumId="0" w15:restartNumberingAfterBreak="0">
     <w:nsid w:val="64BE1F51"/>
     <w:multiLevelType w:val="hybridMultilevel"/>

</xml_diff>